<commit_message>
alterando de novo para teste
</commit_message>
<xml_diff>
--- a/teste.docx
+++ b/teste.docx
@@ -4,7 +4,13 @@
   <w:body>
     <w:p>
       <w:r>
-        <w:t>teste</w:t>
+        <w:t>T</w:t>
+      </w:r>
+      <w:r>
+        <w:t>este</w:t>
+      </w:r>
+      <w:r>
+        <w:t xml:space="preserve"> teste</w:t>
       </w:r>
       <w:bookmarkStart w:id="0" w:name="_GoBack"/>
       <w:bookmarkEnd w:id="0"/>

</xml_diff>

<commit_message>
colocando teste de novo
</commit_message>
<xml_diff>
--- a/teste.docx
+++ b/teste.docx
@@ -9,6 +9,14 @@
       <w:r>
         <w:t>este</w:t>
       </w:r>
+      <w:r>
+        <w:t xml:space="preserve"> </w:t>
+      </w:r>
+      <w:proofErr w:type="spellStart"/>
+      <w:r>
+        <w:t>teste</w:t>
+      </w:r>
+      <w:proofErr w:type="spellEnd"/>
       <w:r>
         <w:t xml:space="preserve"> teste</w:t>
       </w:r>

</xml_diff>